<commit_message>
add requiremenets.txt file and json reader
</commit_message>
<xml_diff>
--- a/SneakerSeeker.docx
+++ b/SneakerSeeker.docx
@@ -1,6 +1,6 @@
 
 <file path=word/document.xml><?xml version="1.0" encoding="utf-8"?>
-<w:document xmlns:wpc="http://schemas.microsoft.com/office/word/2010/wordprocessingCanvas" xmlns:mc="http://schemas.openxmlformats.org/markup-compatibility/2006" xmlns:o="urn:schemas-microsoft-com:office:office" xmlns:r="http://schemas.openxmlformats.org/officeDocument/2006/relationships" xmlns:m="http://schemas.openxmlformats.org/officeDocument/2006/math" xmlns:v="urn:schemas-microsoft-com:vml" xmlns:wp14="http://schemas.microsoft.com/office/word/2010/wordprocessingDrawing" xmlns:wp="http://schemas.openxmlformats.org/drawingml/2006/wordprocessingDrawing" xmlns:w10="urn:schemas-microsoft-com:office:word" xmlns:w="http://schemas.openxmlformats.org/wordprocessingml/2006/main" xmlns:w14="http://schemas.microsoft.com/office/word/2010/wordml" xmlns:w15="http://schemas.microsoft.com/office/word/2012/wordml" xmlns:wpg="http://schemas.microsoft.com/office/word/2010/wordprocessingGroup" xmlns:wpi="http://schemas.microsoft.com/office/word/2010/wordprocessingInk" xmlns:wne="http://schemas.microsoft.com/office/word/2006/wordml" xmlns:wps="http://schemas.microsoft.com/office/word/2010/wordprocessingShape" mc:Ignorable="w14 w15 wp14">
+<w:document xmlns:wpc="http://schemas.microsoft.com/office/word/2010/wordprocessingCanvas" xmlns:cx="http://schemas.microsoft.com/office/drawing/2014/chartex" xmlns:cx1="http://schemas.microsoft.com/office/drawing/2015/9/8/chartex" xmlns:cx2="http://schemas.microsoft.com/office/drawing/2015/10/21/chartex" xmlns:cx3="http://schemas.microsoft.com/office/drawing/2016/5/9/chartex" xmlns:cx4="http://schemas.microsoft.com/office/drawing/2016/5/10/chartex" xmlns:cx5="http://schemas.microsoft.com/office/drawing/2016/5/11/chartex" xmlns:cx6="http://schemas.microsoft.com/office/drawing/2016/5/12/chartex" xmlns:cx7="http://schemas.microsoft.com/office/drawing/2016/5/13/chartex" xmlns:cx8="http://schemas.microsoft.com/office/drawing/2016/5/14/chartex" xmlns:mc="http://schemas.openxmlformats.org/markup-compatibility/2006" xmlns:aink="http://schemas.microsoft.com/office/drawing/2016/ink" xmlns:am3d="http://schemas.microsoft.com/office/drawing/2017/model3d" xmlns:o="urn:schemas-microsoft-com:office:office" xmlns:oel="http://schemas.microsoft.com/office/2019/extlst" xmlns:r="http://schemas.openxmlformats.org/officeDocument/2006/relationships" xmlns:m="http://schemas.openxmlformats.org/officeDocument/2006/math" xmlns:v="urn:schemas-microsoft-com:vml" xmlns:wp14="http://schemas.microsoft.com/office/word/2010/wordprocessingDrawing" xmlns:wp="http://schemas.openxmlformats.org/drawingml/2006/wordprocessingDrawing" xmlns:w10="urn:schemas-microsoft-com:office:word" xmlns:w="http://schemas.openxmlformats.org/wordprocessingml/2006/main" xmlns:w14="http://schemas.microsoft.com/office/word/2010/wordml" xmlns:w15="http://schemas.microsoft.com/office/word/2012/wordml" xmlns:w16cex="http://schemas.microsoft.com/office/word/2018/wordml/cex" xmlns:w16cid="http://schemas.microsoft.com/office/word/2016/wordml/cid" xmlns:w16="http://schemas.microsoft.com/office/word/2018/wordml" xmlns:w16sdtdh="http://schemas.microsoft.com/office/word/2020/wordml/sdtdatahash" xmlns:w16se="http://schemas.microsoft.com/office/word/2015/wordml/symex" xmlns:wpg="http://schemas.microsoft.com/office/word/2010/wordprocessingGroup" xmlns:wpi="http://schemas.microsoft.com/office/word/2010/wordprocessingInk" xmlns:wne="http://schemas.microsoft.com/office/word/2006/wordml" xmlns:wps="http://schemas.microsoft.com/office/word/2010/wordprocessingShape" mc:Ignorable="w14 w15 w16se w16cid w16 w16cex w16sdtdh wp14">
   <w:body>
     <w:p>
       <w:pPr>
@@ -92,6 +92,7 @@
         </w:rPr>
         <w:t>S</w:t>
       </w:r>
+      <w:proofErr w:type="spellStart"/>
       <w:r>
         <w:rPr>
           <w:b/>
@@ -99,6 +100,7 @@
         </w:rPr>
         <w:t>neakers</w:t>
       </w:r>
+      <w:proofErr w:type="spellEnd"/>
       <w:r>
         <w:rPr>
           <w:b/>
@@ -326,6 +328,18 @@
         <w:rPr>
           <w:rFonts w:eastAsiaTheme="minorEastAsia"/>
         </w:rPr>
+        <w:t>meters</w:t>
+      </w:r>
+      <w:r>
+        <w:rPr>
+          <w:rFonts w:eastAsiaTheme="minorEastAsia"/>
+        </w:rPr>
+        <w:t>. May be fully connected graph</w:t>
+      </w:r>
+      <w:r>
+        <w:rPr>
+          <w:rFonts w:eastAsiaTheme="minorEastAsia"/>
+        </w:rPr>
         <w:t>.</w:t>
       </w:r>
     </w:p>
@@ -449,6 +463,42 @@
         <w:t xml:space="preserve">Seekers and Sneaker move at the same velocity speed </w:t>
       </w:r>
       <m:oMath>
+        <m:sSub>
+          <m:sSubPr>
+            <m:ctrlPr>
+              <w:rPr>
+                <w:rFonts w:ascii="Cambria Math" w:hAnsi="Cambria Math"/>
+                <w:b/>
+                <w:i/>
+                <w:color w:val="2E74B5" w:themeColor="accent1" w:themeShade="BF"/>
+              </w:rPr>
+            </m:ctrlPr>
+          </m:sSubPr>
+          <m:e>
+            <m:r>
+              <m:rPr>
+                <m:sty m:val="bi"/>
+              </m:rPr>
+              <w:rPr>
+                <w:rFonts w:ascii="Cambria Math" w:hAnsi="Cambria Math"/>
+                <w:color w:val="2E74B5" w:themeColor="accent1" w:themeShade="BF"/>
+              </w:rPr>
+              <m:t>V</m:t>
+            </m:r>
+          </m:e>
+          <m:sub>
+            <m:r>
+              <m:rPr>
+                <m:sty m:val="bi"/>
+              </m:rPr>
+              <w:rPr>
+                <w:rFonts w:ascii="Cambria Math" w:hAnsi="Cambria Math"/>
+                <w:color w:val="2E74B5" w:themeColor="accent1" w:themeShade="BF"/>
+              </w:rPr>
+              <m:t>1</m:t>
+            </m:r>
+          </m:sub>
+        </m:sSub>
         <m:r>
           <m:rPr>
             <m:sty m:val="bi"/>
@@ -457,11 +507,47 @@
             <w:rFonts w:ascii="Cambria Math" w:hAnsi="Cambria Math"/>
             <w:color w:val="2E74B5" w:themeColor="accent1" w:themeShade="BF"/>
           </w:rPr>
-          <m:t>V</m:t>
+          <m:t xml:space="preserve">, </m:t>
         </m:r>
+        <m:sSub>
+          <m:sSubPr>
+            <m:ctrlPr>
+              <w:rPr>
+                <w:rFonts w:ascii="Cambria Math" w:hAnsi="Cambria Math"/>
+                <w:b/>
+                <w:i/>
+                <w:color w:val="2E74B5" w:themeColor="accent1" w:themeShade="BF"/>
+              </w:rPr>
+            </m:ctrlPr>
+          </m:sSubPr>
+          <m:e>
+            <m:r>
+              <m:rPr>
+                <m:sty m:val="bi"/>
+              </m:rPr>
+              <w:rPr>
+                <w:rFonts w:ascii="Cambria Math" w:hAnsi="Cambria Math"/>
+                <w:color w:val="2E74B5" w:themeColor="accent1" w:themeShade="BF"/>
+              </w:rPr>
+              <m:t>V</m:t>
+            </m:r>
+          </m:e>
+          <m:sub>
+            <m:r>
+              <m:rPr>
+                <m:sty m:val="bi"/>
+              </m:rPr>
+              <w:rPr>
+                <w:rFonts w:ascii="Cambria Math" w:hAnsi="Cambria Math"/>
+                <w:color w:val="2E74B5" w:themeColor="accent1" w:themeShade="BF"/>
+              </w:rPr>
+              <m:t>2</m:t>
+            </m:r>
+          </m:sub>
+        </m:sSub>
       </m:oMath>
       <w:r>
-        <w:t>.</w:t>
+        <w:t xml:space="preserve"> respectively.</w:t>
       </w:r>
     </w:p>
     <w:p>
@@ -527,8 +613,44 @@
             <w:rFonts w:ascii="Cambria Math" w:hAnsi="Cambria Math"/>
             <w:color w:val="2E74B5" w:themeColor="accent1" w:themeShade="BF"/>
           </w:rPr>
-          <m:t>{α ∙V</m:t>
+          <m:t>{α ∙</m:t>
         </m:r>
+        <m:sSub>
+          <m:sSubPr>
+            <m:ctrlPr>
+              <w:rPr>
+                <w:rFonts w:ascii="Cambria Math" w:hAnsi="Cambria Math"/>
+                <w:b/>
+                <w:i/>
+                <w:color w:val="2E74B5" w:themeColor="accent1" w:themeShade="BF"/>
+              </w:rPr>
+            </m:ctrlPr>
+          </m:sSubPr>
+          <m:e>
+            <m:r>
+              <m:rPr>
+                <m:sty m:val="bi"/>
+              </m:rPr>
+              <w:rPr>
+                <w:rFonts w:ascii="Cambria Math" w:hAnsi="Cambria Math"/>
+                <w:color w:val="2E74B5" w:themeColor="accent1" w:themeShade="BF"/>
+              </w:rPr>
+              <m:t>V</m:t>
+            </m:r>
+          </m:e>
+          <m:sub>
+            <m:r>
+              <m:rPr>
+                <m:sty m:val="bi"/>
+              </m:rPr>
+              <w:rPr>
+                <w:rFonts w:ascii="Cambria Math" w:hAnsi="Cambria Math"/>
+                <w:color w:val="2E74B5" w:themeColor="accent1" w:themeShade="BF"/>
+              </w:rPr>
+              <m:t>1</m:t>
+            </m:r>
+          </m:sub>
+        </m:sSub>
         <m:r>
           <m:rPr>
             <m:sty m:val="bi"/>
@@ -652,7 +774,17 @@
         <w:spacing w:line="240" w:lineRule="auto"/>
       </w:pPr>
       <w:r>
-        <w:t>Sneakers come from the same general direction.</w:t>
+        <w:t xml:space="preserve">Sneakers come from the same </w:t>
+      </w:r>
+      <w:r>
+        <w:rPr>
+          <w:b/>
+          <w:bCs/>
+        </w:rPr>
+        <w:t>general</w:t>
+      </w:r>
+      <w:r>
+        <w:t xml:space="preserve"> direction.</w:t>
       </w:r>
     </w:p>
     <w:p>
@@ -666,6 +798,30 @@
         <w:spacing w:line="240" w:lineRule="auto"/>
       </w:pPr>
       <w:r>
+        <w:t xml:space="preserve">Sneakers </w:t>
+      </w:r>
+      <w:r>
+        <w:rPr>
+          <w:b/>
+          <w:bCs/>
+        </w:rPr>
+        <w:t>arrival time</w:t>
+      </w:r>
+      <w:r>
+        <w:t xml:space="preserve"> to board can be estimated. </w:t>
+      </w:r>
+    </w:p>
+    <w:p>
+      <w:pPr>
+        <w:pStyle w:val="ListParagraph"/>
+        <w:numPr>
+          <w:ilvl w:val="0"/>
+          <w:numId w:val="1"/>
+        </w:numPr>
+        <w:bidi w:val="0"/>
+        <w:spacing w:line="240" w:lineRule="auto"/>
+      </w:pPr>
+      <w:r>
         <w:t>Sneaker shouldn't</w:t>
       </w:r>
       <w:r>
@@ -677,9 +833,7 @@
         <w:bidi w:val="0"/>
         <w:spacing w:line="240" w:lineRule="auto"/>
       </w:pPr>
-      <w:bookmarkStart w:id="0" w:name="_GoBack"/>
-    </w:p>
-    <w:bookmarkEnd w:id="0"/>
+    </w:p>
     <w:p>
       <w:pPr>
         <w:bidi w:val="0"/>
@@ -1005,19 +1159,7 @@
           <w:rPr>
             <w:rFonts w:ascii="Cambria Math" w:hAnsi="Cambria Math"/>
           </w:rPr>
-          <m:t>n-</m:t>
-        </m:r>
-        <m:r>
-          <w:rPr>
-            <w:rFonts w:ascii="Cambria Math" w:hAnsi="Cambria Math"/>
-          </w:rPr>
-          <m:t>rows</m:t>
-        </m:r>
-        <m:r>
-          <w:rPr>
-            <w:rFonts w:ascii="Cambria Math" w:hAnsi="Cambria Math"/>
-          </w:rPr>
-          <m:t xml:space="preserve"> structure"</m:t>
+          <m:t>n-rows structure"</m:t>
         </m:r>
       </m:oMath>
       <w:r>
@@ -1262,22 +1404,323 @@
           <w:szCs w:val="26"/>
           <w:u w:val="single"/>
         </w:rPr>
-        <w:t>eek"</w:t>
-      </w:r>
-    </w:p>
-    <w:p>
-      <w:pPr>
-        <w:bidi w:val="0"/>
-        <w:spacing w:line="240" w:lineRule="auto"/>
-      </w:pPr>
-    </w:p>
-    <w:p>
-      <w:pPr>
-        <w:bidi w:val="0"/>
-        <w:spacing w:line="240" w:lineRule="auto"/>
-      </w:pPr>
+        <w:t>eek</w:t>
+      </w:r>
+      <w:r>
+        <w:rPr>
+          <w:sz w:val="26"/>
+          <w:szCs w:val="26"/>
+          <w:u w:val="single"/>
+        </w:rPr>
+        <w:t xml:space="preserve"> &amp; Detect</w:t>
+      </w:r>
+      <w:r>
+        <w:rPr>
+          <w:sz w:val="26"/>
+          <w:szCs w:val="26"/>
+          <w:u w:val="single"/>
+        </w:rPr>
+        <w:t>"</w:t>
+      </w:r>
+    </w:p>
+    <w:p>
+      <w:pPr>
+        <w:pStyle w:val="ListParagraph"/>
+        <w:numPr>
+          <w:ilvl w:val="0"/>
+          <w:numId w:val="7"/>
+        </w:numPr>
+        <w:bidi w:val="0"/>
+        <w:spacing w:line="240" w:lineRule="auto"/>
+        <w:rPr>
+          <w:b/>
+          <w:bCs/>
+          <w:sz w:val="26"/>
+          <w:szCs w:val="26"/>
+          <w:u w:val="single"/>
+        </w:rPr>
+      </w:pPr>
+      <w:r>
+        <w:rPr>
+          <w:sz w:val="26"/>
+          <w:szCs w:val="26"/>
+        </w:rPr>
+        <w:t xml:space="preserve">TBD – some alternatives will be checked and the best </w:t>
+      </w:r>
+      <w:r>
+        <w:rPr>
+          <w:sz w:val="26"/>
+          <w:szCs w:val="26"/>
+        </w:rPr>
+        <w:t xml:space="preserve">algorithm </w:t>
+      </w:r>
+      <w:r>
+        <w:rPr>
+          <w:sz w:val="26"/>
+          <w:szCs w:val="26"/>
+        </w:rPr>
+        <w:t>will be implemented.</w:t>
+      </w:r>
+    </w:p>
+    <w:p>
+      <w:pPr>
+        <w:pStyle w:val="ListParagraph"/>
+        <w:numPr>
+          <w:ilvl w:val="0"/>
+          <w:numId w:val="7"/>
+        </w:numPr>
+        <w:bidi w:val="0"/>
+        <w:spacing w:line="240" w:lineRule="auto"/>
+        <w:rPr>
+          <w:b/>
+          <w:bCs/>
+          <w:sz w:val="26"/>
+          <w:szCs w:val="26"/>
+          <w:u w:val="single"/>
+        </w:rPr>
+      </w:pPr>
+      <w:r>
+        <w:rPr>
+          <w:sz w:val="26"/>
+          <w:szCs w:val="26"/>
+        </w:rPr>
+        <w:t>RL algorithm.</w:t>
+      </w:r>
+      <w:r>
+        <w:rPr>
+          <w:b/>
+          <w:bCs/>
+          <w:sz w:val="26"/>
+          <w:szCs w:val="26"/>
+        </w:rPr>
+        <w:t xml:space="preserve"> </w:t>
+      </w:r>
+      <w:r>
+        <w:rPr>
+          <w:b/>
+          <w:bCs/>
+          <w:sz w:val="26"/>
+          <w:szCs w:val="26"/>
+        </w:rPr>
+        <w:t>Optional.</w:t>
+      </w:r>
+      <w:r>
+        <w:rPr>
+          <w:b/>
+          <w:bCs/>
+          <w:sz w:val="26"/>
+          <w:szCs w:val="26"/>
+        </w:rPr>
+        <w:br/>
+      </w:r>
+      <w:r>
+        <w:rPr>
+          <w:sz w:val="26"/>
+          <w:szCs w:val="26"/>
+        </w:rPr>
+        <w:t>After completion of the work plan (1-4). Such algorithm will be considered upon availability, interest.</w:t>
+      </w:r>
+    </w:p>
+    <w:p>
+      <w:pPr>
+        <w:pStyle w:val="ListParagraph"/>
+        <w:bidi w:val="0"/>
+        <w:spacing w:line="240" w:lineRule="auto"/>
+        <w:ind w:left="1080"/>
+        <w:rPr>
+          <w:b/>
+          <w:bCs/>
+          <w:sz w:val="26"/>
+          <w:szCs w:val="26"/>
+          <w:u w:val="single"/>
+        </w:rPr>
+      </w:pPr>
+    </w:p>
+    <w:p>
+      <w:pPr>
+        <w:bidi w:val="0"/>
+        <w:spacing w:line="240" w:lineRule="auto"/>
+        <w:rPr>
+          <w:sz w:val="26"/>
+          <w:szCs w:val="26"/>
+          <w:u w:val="single"/>
+        </w:rPr>
+      </w:pPr>
+    </w:p>
+    <w:p>
+      <w:pPr>
+        <w:bidi w:val="0"/>
+        <w:spacing w:line="240" w:lineRule="auto"/>
+        <w:rPr>
+          <w:sz w:val="26"/>
+          <w:szCs w:val="26"/>
+          <w:u w:val="single"/>
+        </w:rPr>
+      </w:pPr>
+    </w:p>
+    <w:p>
+      <w:pPr>
+        <w:bidi w:val="0"/>
+        <w:spacing w:line="240" w:lineRule="auto"/>
+      </w:pPr>
+    </w:p>
+    <w:p>
+      <w:pPr>
+        <w:bidi w:val="0"/>
+        <w:spacing w:line="240" w:lineRule="auto"/>
+        <w:rPr>
+          <w:sz w:val="28"/>
+          <w:szCs w:val="28"/>
+        </w:rPr>
+      </w:pPr>
+      <w:r>
+        <w:rPr>
+          <w:b/>
+          <w:bCs/>
+          <w:sz w:val="28"/>
+          <w:szCs w:val="28"/>
+          <w:u w:val="single"/>
+        </w:rPr>
+        <w:t>Work Plan</w:t>
+      </w:r>
+    </w:p>
+    <w:p>
+      <w:pPr>
+        <w:pStyle w:val="ListParagraph"/>
+        <w:numPr>
+          <w:ilvl w:val="0"/>
+          <w:numId w:val="4"/>
+        </w:numPr>
+        <w:bidi w:val="0"/>
+        <w:spacing w:line="240" w:lineRule="auto"/>
+      </w:pPr>
+      <w:r>
+        <w:t xml:space="preserve">Phase one, implementing </w:t>
+      </w:r>
+      <w:r>
+        <w:rPr>
+          <w:b/>
+          <w:bCs/>
+        </w:rPr>
+        <w:t>case A</w:t>
+      </w:r>
+      <w:r>
+        <w:t xml:space="preserve"> (</w:t>
+      </w:r>
+      <w:r>
+        <w:rPr>
+          <w:b/>
+          <w:bCs/>
+          <w:color w:val="00B050"/>
+          <w:u w:val="single"/>
+        </w:rPr>
+        <w:t>enough time</w:t>
+      </w:r>
+      <w:r>
+        <w:rPr>
+          <w:b/>
+          <w:bCs/>
+          <w:u w:val="single"/>
+        </w:rPr>
+        <w:t xml:space="preserve"> </w:t>
+      </w:r>
+      <w:r>
+        <w:rPr>
+          <w:b/>
+          <w:bCs/>
+          <w:u w:val="single"/>
+        </w:rPr>
+        <w:t xml:space="preserve">&amp; </w:t>
+      </w:r>
+      <w:r>
+        <w:rPr>
+          <w:b/>
+          <w:bCs/>
+          <w:color w:val="00B050"/>
+          <w:u w:val="single"/>
+        </w:rPr>
+        <w:t>known direction</w:t>
+      </w:r>
+      <w:r>
+        <w:t>)</w:t>
+      </w:r>
+      <w:r>
+        <w:t xml:space="preserve"> is the trivial solution</w:t>
+      </w:r>
+      <w:r>
+        <w:t>.</w:t>
+      </w:r>
+      <w:r>
+        <w:t xml:space="preserve"> We will try to solve the more general case, in which it is impossible to cover the edges, due to the board size.</w:t>
+      </w:r>
+    </w:p>
+    <w:p>
+      <w:pPr>
+        <w:pStyle w:val="ListParagraph"/>
+        <w:numPr>
+          <w:ilvl w:val="0"/>
+          <w:numId w:val="4"/>
+        </w:numPr>
+        <w:bidi w:val="0"/>
+        <w:spacing w:line="240" w:lineRule="auto"/>
+      </w:pPr>
+      <w:r>
+        <w:t>If the Seekers can't cover</w:t>
+      </w:r>
+      <w:r>
+        <w:t xml:space="preserve"> the edges fully, and some of the Sneakers sneak in, we </w:t>
+      </w:r>
+      <w:r>
+        <w:t>should go into Phase 2 - "Seek &amp; Detect"</w:t>
+      </w:r>
+      <w:r>
+        <w:t xml:space="preserve"> Algorithm.</w:t>
+      </w:r>
+    </w:p>
+    <w:p>
+      <w:pPr>
+        <w:pStyle w:val="ListParagraph"/>
+        <w:numPr>
+          <w:ilvl w:val="0"/>
+          <w:numId w:val="4"/>
+        </w:numPr>
+        <w:bidi w:val="0"/>
+        <w:spacing w:line="240" w:lineRule="auto"/>
+      </w:pPr>
+      <w:r>
+        <w:t xml:space="preserve">Will be checked on some random scenarios for statistical analysis. </w:t>
+      </w:r>
+      <w:proofErr w:type="gramStart"/>
+      <w:r>
+        <w:t>Amount</w:t>
+      </w:r>
+      <w:proofErr w:type="gramEnd"/>
+      <w:r>
+        <w:t xml:space="preserve"> of Sneakers detected </w:t>
+      </w:r>
+      <w:r>
+        <w:t>Vs time.</w:t>
+      </w:r>
+      <w:r>
+        <w:t xml:space="preserve">   </w:t>
+      </w:r>
+    </w:p>
+    <w:p>
+      <w:pPr>
+        <w:pStyle w:val="ListParagraph"/>
+        <w:numPr>
+          <w:ilvl w:val="0"/>
+          <w:numId w:val="4"/>
+        </w:numPr>
+        <w:bidi w:val="0"/>
+        <w:spacing w:line="240" w:lineRule="auto"/>
+      </w:pPr>
+      <w:r>
+        <w:t>Scenario Visualization in Python that will demonstrate the entire "Seek &amp; Detect" process.</w:t>
+      </w:r>
     </w:p>
     <w:sectPr>
+      <w:headerReference w:type="default" r:id="rId7"/>
       <w:pgSz w:w="11906" w:h="16838"/>
       <w:pgMar w:top="1440" w:right="1080" w:bottom="1440" w:left="1080" w:header="708" w:footer="708" w:gutter="0"/>
       <w:cols w:space="708"/>
@@ -1290,7 +1733,7 @@
 </file>
 
 <file path=word/endnotes.xml><?xml version="1.0" encoding="utf-8"?>
-<w:endnotes xmlns:wpc="http://schemas.microsoft.com/office/word/2010/wordprocessingCanvas" xmlns:mc="http://schemas.openxmlformats.org/markup-compatibility/2006" xmlns:o="urn:schemas-microsoft-com:office:office" xmlns:r="http://schemas.openxmlformats.org/officeDocument/2006/relationships" xmlns:m="http://schemas.openxmlformats.org/officeDocument/2006/math" xmlns:v="urn:schemas-microsoft-com:vml" xmlns:wp14="http://schemas.microsoft.com/office/word/2010/wordprocessingDrawing" xmlns:wp="http://schemas.openxmlformats.org/drawingml/2006/wordprocessingDrawing" xmlns:w10="urn:schemas-microsoft-com:office:word" xmlns:w="http://schemas.openxmlformats.org/wordprocessingml/2006/main" xmlns:w14="http://schemas.microsoft.com/office/word/2010/wordml" xmlns:w15="http://schemas.microsoft.com/office/word/2012/wordml" xmlns:wpg="http://schemas.microsoft.com/office/word/2010/wordprocessingGroup" xmlns:wpi="http://schemas.microsoft.com/office/word/2010/wordprocessingInk" xmlns:wne="http://schemas.microsoft.com/office/word/2006/wordml" xmlns:wps="http://schemas.microsoft.com/office/word/2010/wordprocessingShape" mc:Ignorable="w14 w15 wp14">
+<w:endnotes xmlns:wpc="http://schemas.microsoft.com/office/word/2010/wordprocessingCanvas" xmlns:cx="http://schemas.microsoft.com/office/drawing/2014/chartex" xmlns:cx1="http://schemas.microsoft.com/office/drawing/2015/9/8/chartex" xmlns:cx2="http://schemas.microsoft.com/office/drawing/2015/10/21/chartex" xmlns:cx3="http://schemas.microsoft.com/office/drawing/2016/5/9/chartex" xmlns:cx4="http://schemas.microsoft.com/office/drawing/2016/5/10/chartex" xmlns:cx5="http://schemas.microsoft.com/office/drawing/2016/5/11/chartex" xmlns:cx6="http://schemas.microsoft.com/office/drawing/2016/5/12/chartex" xmlns:cx7="http://schemas.microsoft.com/office/drawing/2016/5/13/chartex" xmlns:cx8="http://schemas.microsoft.com/office/drawing/2016/5/14/chartex" xmlns:mc="http://schemas.openxmlformats.org/markup-compatibility/2006" xmlns:aink="http://schemas.microsoft.com/office/drawing/2016/ink" xmlns:am3d="http://schemas.microsoft.com/office/drawing/2017/model3d" xmlns:o="urn:schemas-microsoft-com:office:office" xmlns:oel="http://schemas.microsoft.com/office/2019/extlst" xmlns:r="http://schemas.openxmlformats.org/officeDocument/2006/relationships" xmlns:m="http://schemas.openxmlformats.org/officeDocument/2006/math" xmlns:v="urn:schemas-microsoft-com:vml" xmlns:wp14="http://schemas.microsoft.com/office/word/2010/wordprocessingDrawing" xmlns:wp="http://schemas.openxmlformats.org/drawingml/2006/wordprocessingDrawing" xmlns:w10="urn:schemas-microsoft-com:office:word" xmlns:w="http://schemas.openxmlformats.org/wordprocessingml/2006/main" xmlns:w14="http://schemas.microsoft.com/office/word/2010/wordml" xmlns:w15="http://schemas.microsoft.com/office/word/2012/wordml" xmlns:w16cex="http://schemas.microsoft.com/office/word/2018/wordml/cex" xmlns:w16cid="http://schemas.microsoft.com/office/word/2016/wordml/cid" xmlns:w16="http://schemas.microsoft.com/office/word/2018/wordml" xmlns:w16sdtdh="http://schemas.microsoft.com/office/word/2020/wordml/sdtdatahash" xmlns:w16se="http://schemas.microsoft.com/office/word/2015/wordml/symex" xmlns:wpg="http://schemas.microsoft.com/office/word/2010/wordprocessingGroup" xmlns:wpi="http://schemas.microsoft.com/office/word/2010/wordprocessingInk" xmlns:wne="http://schemas.microsoft.com/office/word/2006/wordml" xmlns:wps="http://schemas.microsoft.com/office/word/2010/wordprocessingShape" mc:Ignorable="w14 w15 w16se w16cid w16 w16cex w16sdtdh wp14">
   <w:endnote w:type="separator" w:id="-1">
     <w:p>
       <w:pPr>
@@ -1315,7 +1758,7 @@
 </file>
 
 <file path=word/footnotes.xml><?xml version="1.0" encoding="utf-8"?>
-<w:footnotes xmlns:wpc="http://schemas.microsoft.com/office/word/2010/wordprocessingCanvas" xmlns:mc="http://schemas.openxmlformats.org/markup-compatibility/2006" xmlns:o="urn:schemas-microsoft-com:office:office" xmlns:r="http://schemas.openxmlformats.org/officeDocument/2006/relationships" xmlns:m="http://schemas.openxmlformats.org/officeDocument/2006/math" xmlns:v="urn:schemas-microsoft-com:vml" xmlns:wp14="http://schemas.microsoft.com/office/word/2010/wordprocessingDrawing" xmlns:wp="http://schemas.openxmlformats.org/drawingml/2006/wordprocessingDrawing" xmlns:w10="urn:schemas-microsoft-com:office:word" xmlns:w="http://schemas.openxmlformats.org/wordprocessingml/2006/main" xmlns:w14="http://schemas.microsoft.com/office/word/2010/wordml" xmlns:w15="http://schemas.microsoft.com/office/word/2012/wordml" xmlns:wpg="http://schemas.microsoft.com/office/word/2010/wordprocessingGroup" xmlns:wpi="http://schemas.microsoft.com/office/word/2010/wordprocessingInk" xmlns:wne="http://schemas.microsoft.com/office/word/2006/wordml" xmlns:wps="http://schemas.microsoft.com/office/word/2010/wordprocessingShape" mc:Ignorable="w14 w15 wp14">
+<w:footnotes xmlns:wpc="http://schemas.microsoft.com/office/word/2010/wordprocessingCanvas" xmlns:cx="http://schemas.microsoft.com/office/drawing/2014/chartex" xmlns:cx1="http://schemas.microsoft.com/office/drawing/2015/9/8/chartex" xmlns:cx2="http://schemas.microsoft.com/office/drawing/2015/10/21/chartex" xmlns:cx3="http://schemas.microsoft.com/office/drawing/2016/5/9/chartex" xmlns:cx4="http://schemas.microsoft.com/office/drawing/2016/5/10/chartex" xmlns:cx5="http://schemas.microsoft.com/office/drawing/2016/5/11/chartex" xmlns:cx6="http://schemas.microsoft.com/office/drawing/2016/5/12/chartex" xmlns:cx7="http://schemas.microsoft.com/office/drawing/2016/5/13/chartex" xmlns:cx8="http://schemas.microsoft.com/office/drawing/2016/5/14/chartex" xmlns:mc="http://schemas.openxmlformats.org/markup-compatibility/2006" xmlns:aink="http://schemas.microsoft.com/office/drawing/2016/ink" xmlns:am3d="http://schemas.microsoft.com/office/drawing/2017/model3d" xmlns:o="urn:schemas-microsoft-com:office:office" xmlns:oel="http://schemas.microsoft.com/office/2019/extlst" xmlns:r="http://schemas.openxmlformats.org/officeDocument/2006/relationships" xmlns:m="http://schemas.openxmlformats.org/officeDocument/2006/math" xmlns:v="urn:schemas-microsoft-com:vml" xmlns:wp14="http://schemas.microsoft.com/office/word/2010/wordprocessingDrawing" xmlns:wp="http://schemas.openxmlformats.org/drawingml/2006/wordprocessingDrawing" xmlns:w10="urn:schemas-microsoft-com:office:word" xmlns:w="http://schemas.openxmlformats.org/wordprocessingml/2006/main" xmlns:w14="http://schemas.microsoft.com/office/word/2010/wordml" xmlns:w15="http://schemas.microsoft.com/office/word/2012/wordml" xmlns:w16cex="http://schemas.microsoft.com/office/word/2018/wordml/cex" xmlns:w16cid="http://schemas.microsoft.com/office/word/2016/wordml/cid" xmlns:w16="http://schemas.microsoft.com/office/word/2018/wordml" xmlns:w16sdtdh="http://schemas.microsoft.com/office/word/2020/wordml/sdtdatahash" xmlns:w16se="http://schemas.microsoft.com/office/word/2015/wordml/symex" xmlns:wpg="http://schemas.microsoft.com/office/word/2010/wordprocessingGroup" xmlns:wpi="http://schemas.microsoft.com/office/word/2010/wordprocessingInk" xmlns:wne="http://schemas.microsoft.com/office/word/2006/wordml" xmlns:wps="http://schemas.microsoft.com/office/word/2010/wordprocessingShape" mc:Ignorable="w14 w15 w16se w16cid w16 w16cex w16sdtdh wp14">
   <w:footnote w:type="separator" w:id="-1">
     <w:p>
       <w:pPr>
@@ -1339,8 +1782,22 @@
 </w:footnotes>
 </file>
 
+<file path=word/header1.xml><?xml version="1.0" encoding="utf-8"?>
+<w:hdr xmlns:wpc="http://schemas.microsoft.com/office/word/2010/wordprocessingCanvas" xmlns:cx="http://schemas.microsoft.com/office/drawing/2014/chartex" xmlns:cx1="http://schemas.microsoft.com/office/drawing/2015/9/8/chartex" xmlns:cx2="http://schemas.microsoft.com/office/drawing/2015/10/21/chartex" xmlns:cx3="http://schemas.microsoft.com/office/drawing/2016/5/9/chartex" xmlns:cx4="http://schemas.microsoft.com/office/drawing/2016/5/10/chartex" xmlns:cx5="http://schemas.microsoft.com/office/drawing/2016/5/11/chartex" xmlns:cx6="http://schemas.microsoft.com/office/drawing/2016/5/12/chartex" xmlns:cx7="http://schemas.microsoft.com/office/drawing/2016/5/13/chartex" xmlns:cx8="http://schemas.microsoft.com/office/drawing/2016/5/14/chartex" xmlns:mc="http://schemas.openxmlformats.org/markup-compatibility/2006" xmlns:aink="http://schemas.microsoft.com/office/drawing/2016/ink" xmlns:am3d="http://schemas.microsoft.com/office/drawing/2017/model3d" xmlns:o="urn:schemas-microsoft-com:office:office" xmlns:oel="http://schemas.microsoft.com/office/2019/extlst" xmlns:r="http://schemas.openxmlformats.org/officeDocument/2006/relationships" xmlns:m="http://schemas.openxmlformats.org/officeDocument/2006/math" xmlns:v="urn:schemas-microsoft-com:vml" xmlns:wp14="http://schemas.microsoft.com/office/word/2010/wordprocessingDrawing" xmlns:wp="http://schemas.openxmlformats.org/drawingml/2006/wordprocessingDrawing" xmlns:w10="urn:schemas-microsoft-com:office:word" xmlns:w="http://schemas.openxmlformats.org/wordprocessingml/2006/main" xmlns:w14="http://schemas.microsoft.com/office/word/2010/wordml" xmlns:w15="http://schemas.microsoft.com/office/word/2012/wordml" xmlns:w16cex="http://schemas.microsoft.com/office/word/2018/wordml/cex" xmlns:w16cid="http://schemas.microsoft.com/office/word/2016/wordml/cid" xmlns:w16="http://schemas.microsoft.com/office/word/2018/wordml" xmlns:w16sdtdh="http://schemas.microsoft.com/office/word/2020/wordml/sdtdatahash" xmlns:w16se="http://schemas.microsoft.com/office/word/2015/wordml/symex" xmlns:wpg="http://schemas.microsoft.com/office/word/2010/wordprocessingGroup" xmlns:wpi="http://schemas.microsoft.com/office/word/2010/wordprocessingInk" xmlns:wne="http://schemas.microsoft.com/office/word/2006/wordml" xmlns:wps="http://schemas.microsoft.com/office/word/2010/wordprocessingShape" mc:Ignorable="w14 w15 w16se w16cid w16 w16cex w16sdtdh wp14">
+  <w:p>
+    <w:pPr>
+      <w:pStyle w:val="Header"/>
+      <w:jc w:val="right"/>
+    </w:pPr>
+    <w:r>
+      <w:t>Version 0.0</w:t>
+    </w:r>
+  </w:p>
+</w:hdr>
+</file>
+
 <file path=word/numbering.xml><?xml version="1.0" encoding="utf-8"?>
-<w:numbering xmlns:wpc="http://schemas.microsoft.com/office/word/2010/wordprocessingCanvas" xmlns:mc="http://schemas.openxmlformats.org/markup-compatibility/2006" xmlns:o="urn:schemas-microsoft-com:office:office" xmlns:r="http://schemas.openxmlformats.org/officeDocument/2006/relationships" xmlns:m="http://schemas.openxmlformats.org/officeDocument/2006/math" xmlns:v="urn:schemas-microsoft-com:vml" xmlns:wp14="http://schemas.microsoft.com/office/word/2010/wordprocessingDrawing" xmlns:wp="http://schemas.openxmlformats.org/drawingml/2006/wordprocessingDrawing" xmlns:w10="urn:schemas-microsoft-com:office:word" xmlns:w="http://schemas.openxmlformats.org/wordprocessingml/2006/main" xmlns:w14="http://schemas.microsoft.com/office/word/2010/wordml" xmlns:w15="http://schemas.microsoft.com/office/word/2012/wordml" xmlns:wpg="http://schemas.microsoft.com/office/word/2010/wordprocessingGroup" xmlns:wpi="http://schemas.microsoft.com/office/word/2010/wordprocessingInk" xmlns:wne="http://schemas.microsoft.com/office/word/2006/wordml" xmlns:wps="http://schemas.microsoft.com/office/word/2010/wordprocessingShape" mc:Ignorable="w14 w15 wp14">
+<w:numbering xmlns:wpc="http://schemas.microsoft.com/office/word/2010/wordprocessingCanvas" xmlns:cx="http://schemas.microsoft.com/office/drawing/2014/chartex" xmlns:cx1="http://schemas.microsoft.com/office/drawing/2015/9/8/chartex" xmlns:cx2="http://schemas.microsoft.com/office/drawing/2015/10/21/chartex" xmlns:cx3="http://schemas.microsoft.com/office/drawing/2016/5/9/chartex" xmlns:cx4="http://schemas.microsoft.com/office/drawing/2016/5/10/chartex" xmlns:cx5="http://schemas.microsoft.com/office/drawing/2016/5/11/chartex" xmlns:cx6="http://schemas.microsoft.com/office/drawing/2016/5/12/chartex" xmlns:cx7="http://schemas.microsoft.com/office/drawing/2016/5/13/chartex" xmlns:cx8="http://schemas.microsoft.com/office/drawing/2016/5/14/chartex" xmlns:mc="http://schemas.openxmlformats.org/markup-compatibility/2006" xmlns:aink="http://schemas.microsoft.com/office/drawing/2016/ink" xmlns:am3d="http://schemas.microsoft.com/office/drawing/2017/model3d" xmlns:o="urn:schemas-microsoft-com:office:office" xmlns:oel="http://schemas.microsoft.com/office/2019/extlst" xmlns:r="http://schemas.openxmlformats.org/officeDocument/2006/relationships" xmlns:m="http://schemas.openxmlformats.org/officeDocument/2006/math" xmlns:v="urn:schemas-microsoft-com:vml" xmlns:wp14="http://schemas.microsoft.com/office/word/2010/wordprocessingDrawing" xmlns:wp="http://schemas.openxmlformats.org/drawingml/2006/wordprocessingDrawing" xmlns:w10="urn:schemas-microsoft-com:office:word" xmlns:w="http://schemas.openxmlformats.org/wordprocessingml/2006/main" xmlns:w14="http://schemas.microsoft.com/office/word/2010/wordml" xmlns:w15="http://schemas.microsoft.com/office/word/2012/wordml" xmlns:w16cex="http://schemas.microsoft.com/office/word/2018/wordml/cex" xmlns:w16cid="http://schemas.microsoft.com/office/word/2016/wordml/cid" xmlns:w16="http://schemas.microsoft.com/office/word/2018/wordml" xmlns:w16sdtdh="http://schemas.microsoft.com/office/word/2020/wordml/sdtdatahash" xmlns:w16se="http://schemas.microsoft.com/office/word/2015/wordml/symex" xmlns:wpg="http://schemas.microsoft.com/office/word/2010/wordprocessingGroup" xmlns:wpi="http://schemas.microsoft.com/office/word/2010/wordprocessingInk" xmlns:wne="http://schemas.microsoft.com/office/word/2006/wordml" xmlns:wps="http://schemas.microsoft.com/office/word/2010/wordprocessingShape" mc:Ignorable="w14 w15 w16se w16cid w16 w16cex w16sdtdh wp14">
   <w:abstractNum w:abstractNumId="0" w15:restartNumberingAfterBreak="0">
     <w:nsid w:val="03561D1B"/>
     <w:multiLevelType w:val="hybridMultilevel"/>
@@ -1540,6 +1997,362 @@
     </w:lvl>
   </w:abstractNum>
   <w:abstractNum w:abstractNumId="2" w15:restartNumberingAfterBreak="0">
+    <w:nsid w:val="29A67E0F"/>
+    <w:multiLevelType w:val="hybridMultilevel"/>
+    <w:tmpl w:val="EE06041E"/>
+    <w:lvl w:ilvl="0" w:tplc="06DC95E4">
+      <w:start w:val="1"/>
+      <w:numFmt w:val="lowerLetter"/>
+      <w:lvlText w:val="%1&gt;"/>
+      <w:lvlJc w:val="left"/>
+      <w:pPr>
+        <w:ind w:left="720" w:hanging="360"/>
+      </w:pPr>
+      <w:rPr>
+        <w:rFonts w:hint="default"/>
+      </w:rPr>
+    </w:lvl>
+    <w:lvl w:ilvl="1" w:tplc="04090019" w:tentative="1">
+      <w:start w:val="1"/>
+      <w:numFmt w:val="lowerLetter"/>
+      <w:lvlText w:val="%2."/>
+      <w:lvlJc w:val="left"/>
+      <w:pPr>
+        <w:ind w:left="1440" w:hanging="360"/>
+      </w:pPr>
+    </w:lvl>
+    <w:lvl w:ilvl="2" w:tplc="0409001B" w:tentative="1">
+      <w:start w:val="1"/>
+      <w:numFmt w:val="lowerRoman"/>
+      <w:lvlText w:val="%3."/>
+      <w:lvlJc w:val="right"/>
+      <w:pPr>
+        <w:ind w:left="2160" w:hanging="180"/>
+      </w:pPr>
+    </w:lvl>
+    <w:lvl w:ilvl="3" w:tplc="0409000F" w:tentative="1">
+      <w:start w:val="1"/>
+      <w:numFmt w:val="decimal"/>
+      <w:lvlText w:val="%4."/>
+      <w:lvlJc w:val="left"/>
+      <w:pPr>
+        <w:ind w:left="2880" w:hanging="360"/>
+      </w:pPr>
+    </w:lvl>
+    <w:lvl w:ilvl="4" w:tplc="04090019" w:tentative="1">
+      <w:start w:val="1"/>
+      <w:numFmt w:val="lowerLetter"/>
+      <w:lvlText w:val="%5."/>
+      <w:lvlJc w:val="left"/>
+      <w:pPr>
+        <w:ind w:left="3600" w:hanging="360"/>
+      </w:pPr>
+    </w:lvl>
+    <w:lvl w:ilvl="5" w:tplc="0409001B" w:tentative="1">
+      <w:start w:val="1"/>
+      <w:numFmt w:val="lowerRoman"/>
+      <w:lvlText w:val="%6."/>
+      <w:lvlJc w:val="right"/>
+      <w:pPr>
+        <w:ind w:left="4320" w:hanging="180"/>
+      </w:pPr>
+    </w:lvl>
+    <w:lvl w:ilvl="6" w:tplc="0409000F" w:tentative="1">
+      <w:start w:val="1"/>
+      <w:numFmt w:val="decimal"/>
+      <w:lvlText w:val="%7."/>
+      <w:lvlJc w:val="left"/>
+      <w:pPr>
+        <w:ind w:left="5040" w:hanging="360"/>
+      </w:pPr>
+    </w:lvl>
+    <w:lvl w:ilvl="7" w:tplc="04090019" w:tentative="1">
+      <w:start w:val="1"/>
+      <w:numFmt w:val="lowerLetter"/>
+      <w:lvlText w:val="%8."/>
+      <w:lvlJc w:val="left"/>
+      <w:pPr>
+        <w:ind w:left="5760" w:hanging="360"/>
+      </w:pPr>
+    </w:lvl>
+    <w:lvl w:ilvl="8" w:tplc="0409001B" w:tentative="1">
+      <w:start w:val="1"/>
+      <w:numFmt w:val="lowerRoman"/>
+      <w:lvlText w:val="%9."/>
+      <w:lvlJc w:val="right"/>
+      <w:pPr>
+        <w:ind w:left="6480" w:hanging="180"/>
+      </w:pPr>
+    </w:lvl>
+  </w:abstractNum>
+  <w:abstractNum w:abstractNumId="3" w15:restartNumberingAfterBreak="0">
+    <w:nsid w:val="4746096F"/>
+    <w:multiLevelType w:val="hybridMultilevel"/>
+    <w:tmpl w:val="CC242580"/>
+    <w:lvl w:ilvl="0" w:tplc="0409000F">
+      <w:start w:val="1"/>
+      <w:numFmt w:val="decimal"/>
+      <w:lvlText w:val="%1."/>
+      <w:lvlJc w:val="left"/>
+      <w:pPr>
+        <w:ind w:left="720" w:hanging="360"/>
+      </w:pPr>
+      <w:rPr>
+        <w:rFonts w:hint="default"/>
+      </w:rPr>
+    </w:lvl>
+    <w:lvl w:ilvl="1" w:tplc="04090019" w:tentative="1">
+      <w:start w:val="1"/>
+      <w:numFmt w:val="lowerLetter"/>
+      <w:lvlText w:val="%2."/>
+      <w:lvlJc w:val="left"/>
+      <w:pPr>
+        <w:ind w:left="1440" w:hanging="360"/>
+      </w:pPr>
+    </w:lvl>
+    <w:lvl w:ilvl="2" w:tplc="0409001B" w:tentative="1">
+      <w:start w:val="1"/>
+      <w:numFmt w:val="lowerRoman"/>
+      <w:lvlText w:val="%3."/>
+      <w:lvlJc w:val="right"/>
+      <w:pPr>
+        <w:ind w:left="2160" w:hanging="180"/>
+      </w:pPr>
+    </w:lvl>
+    <w:lvl w:ilvl="3" w:tplc="0409000F" w:tentative="1">
+      <w:start w:val="1"/>
+      <w:numFmt w:val="decimal"/>
+      <w:lvlText w:val="%4."/>
+      <w:lvlJc w:val="left"/>
+      <w:pPr>
+        <w:ind w:left="2880" w:hanging="360"/>
+      </w:pPr>
+    </w:lvl>
+    <w:lvl w:ilvl="4" w:tplc="04090019" w:tentative="1">
+      <w:start w:val="1"/>
+      <w:numFmt w:val="lowerLetter"/>
+      <w:lvlText w:val="%5."/>
+      <w:lvlJc w:val="left"/>
+      <w:pPr>
+        <w:ind w:left="3600" w:hanging="360"/>
+      </w:pPr>
+    </w:lvl>
+    <w:lvl w:ilvl="5" w:tplc="0409001B" w:tentative="1">
+      <w:start w:val="1"/>
+      <w:numFmt w:val="lowerRoman"/>
+      <w:lvlText w:val="%6."/>
+      <w:lvlJc w:val="right"/>
+      <w:pPr>
+        <w:ind w:left="4320" w:hanging="180"/>
+      </w:pPr>
+    </w:lvl>
+    <w:lvl w:ilvl="6" w:tplc="0409000F" w:tentative="1">
+      <w:start w:val="1"/>
+      <w:numFmt w:val="decimal"/>
+      <w:lvlText w:val="%7."/>
+      <w:lvlJc w:val="left"/>
+      <w:pPr>
+        <w:ind w:left="5040" w:hanging="360"/>
+      </w:pPr>
+    </w:lvl>
+    <w:lvl w:ilvl="7" w:tplc="04090019" w:tentative="1">
+      <w:start w:val="1"/>
+      <w:numFmt w:val="lowerLetter"/>
+      <w:lvlText w:val="%8."/>
+      <w:lvlJc w:val="left"/>
+      <w:pPr>
+        <w:ind w:left="5760" w:hanging="360"/>
+      </w:pPr>
+    </w:lvl>
+    <w:lvl w:ilvl="8" w:tplc="0409001B" w:tentative="1">
+      <w:start w:val="1"/>
+      <w:numFmt w:val="lowerRoman"/>
+      <w:lvlText w:val="%9."/>
+      <w:lvlJc w:val="right"/>
+      <w:pPr>
+        <w:ind w:left="6480" w:hanging="180"/>
+      </w:pPr>
+    </w:lvl>
+  </w:abstractNum>
+  <w:abstractNum w:abstractNumId="4" w15:restartNumberingAfterBreak="0">
+    <w:nsid w:val="4C342445"/>
+    <w:multiLevelType w:val="hybridMultilevel"/>
+    <w:tmpl w:val="2410FAE6"/>
+    <w:lvl w:ilvl="0" w:tplc="04090017">
+      <w:start w:val="1"/>
+      <w:numFmt w:val="lowerLetter"/>
+      <w:lvlText w:val="%1)"/>
+      <w:lvlJc w:val="left"/>
+      <w:pPr>
+        <w:ind w:left="720" w:hanging="360"/>
+      </w:pPr>
+      <w:rPr>
+        <w:rFonts w:hint="default"/>
+      </w:rPr>
+    </w:lvl>
+    <w:lvl w:ilvl="1" w:tplc="04090019" w:tentative="1">
+      <w:start w:val="1"/>
+      <w:numFmt w:val="lowerLetter"/>
+      <w:lvlText w:val="%2."/>
+      <w:lvlJc w:val="left"/>
+      <w:pPr>
+        <w:ind w:left="1440" w:hanging="360"/>
+      </w:pPr>
+    </w:lvl>
+    <w:lvl w:ilvl="2" w:tplc="0409001B" w:tentative="1">
+      <w:start w:val="1"/>
+      <w:numFmt w:val="lowerRoman"/>
+      <w:lvlText w:val="%3."/>
+      <w:lvlJc w:val="right"/>
+      <w:pPr>
+        <w:ind w:left="2160" w:hanging="180"/>
+      </w:pPr>
+    </w:lvl>
+    <w:lvl w:ilvl="3" w:tplc="0409000F" w:tentative="1">
+      <w:start w:val="1"/>
+      <w:numFmt w:val="decimal"/>
+      <w:lvlText w:val="%4."/>
+      <w:lvlJc w:val="left"/>
+      <w:pPr>
+        <w:ind w:left="2880" w:hanging="360"/>
+      </w:pPr>
+    </w:lvl>
+    <w:lvl w:ilvl="4" w:tplc="04090019" w:tentative="1">
+      <w:start w:val="1"/>
+      <w:numFmt w:val="lowerLetter"/>
+      <w:lvlText w:val="%5."/>
+      <w:lvlJc w:val="left"/>
+      <w:pPr>
+        <w:ind w:left="3600" w:hanging="360"/>
+      </w:pPr>
+    </w:lvl>
+    <w:lvl w:ilvl="5" w:tplc="0409001B" w:tentative="1">
+      <w:start w:val="1"/>
+      <w:numFmt w:val="lowerRoman"/>
+      <w:lvlText w:val="%6."/>
+      <w:lvlJc w:val="right"/>
+      <w:pPr>
+        <w:ind w:left="4320" w:hanging="180"/>
+      </w:pPr>
+    </w:lvl>
+    <w:lvl w:ilvl="6" w:tplc="0409000F" w:tentative="1">
+      <w:start w:val="1"/>
+      <w:numFmt w:val="decimal"/>
+      <w:lvlText w:val="%7."/>
+      <w:lvlJc w:val="left"/>
+      <w:pPr>
+        <w:ind w:left="5040" w:hanging="360"/>
+      </w:pPr>
+    </w:lvl>
+    <w:lvl w:ilvl="7" w:tplc="04090019" w:tentative="1">
+      <w:start w:val="1"/>
+      <w:numFmt w:val="lowerLetter"/>
+      <w:lvlText w:val="%8."/>
+      <w:lvlJc w:val="left"/>
+      <w:pPr>
+        <w:ind w:left="5760" w:hanging="360"/>
+      </w:pPr>
+    </w:lvl>
+    <w:lvl w:ilvl="8" w:tplc="0409001B" w:tentative="1">
+      <w:start w:val="1"/>
+      <w:numFmt w:val="lowerRoman"/>
+      <w:lvlText w:val="%9."/>
+      <w:lvlJc w:val="right"/>
+      <w:pPr>
+        <w:ind w:left="6480" w:hanging="180"/>
+      </w:pPr>
+    </w:lvl>
+  </w:abstractNum>
+  <w:abstractNum w:abstractNumId="5" w15:restartNumberingAfterBreak="0">
+    <w:nsid w:val="524E3A18"/>
+    <w:multiLevelType w:val="hybridMultilevel"/>
+    <w:tmpl w:val="BB7AD560"/>
+    <w:lvl w:ilvl="0" w:tplc="5C943190">
+      <w:start w:val="1"/>
+      <w:numFmt w:val="lowerLetter"/>
+      <w:lvlText w:val="%1)"/>
+      <w:lvlJc w:val="left"/>
+      <w:pPr>
+        <w:ind w:left="1080" w:hanging="360"/>
+      </w:pPr>
+      <w:rPr>
+        <w:rFonts w:hint="default"/>
+      </w:rPr>
+    </w:lvl>
+    <w:lvl w:ilvl="1" w:tplc="04090019" w:tentative="1">
+      <w:start w:val="1"/>
+      <w:numFmt w:val="lowerLetter"/>
+      <w:lvlText w:val="%2."/>
+      <w:lvlJc w:val="left"/>
+      <w:pPr>
+        <w:ind w:left="1800" w:hanging="360"/>
+      </w:pPr>
+    </w:lvl>
+    <w:lvl w:ilvl="2" w:tplc="0409001B" w:tentative="1">
+      <w:start w:val="1"/>
+      <w:numFmt w:val="lowerRoman"/>
+      <w:lvlText w:val="%3."/>
+      <w:lvlJc w:val="right"/>
+      <w:pPr>
+        <w:ind w:left="2520" w:hanging="180"/>
+      </w:pPr>
+    </w:lvl>
+    <w:lvl w:ilvl="3" w:tplc="0409000F" w:tentative="1">
+      <w:start w:val="1"/>
+      <w:numFmt w:val="decimal"/>
+      <w:lvlText w:val="%4."/>
+      <w:lvlJc w:val="left"/>
+      <w:pPr>
+        <w:ind w:left="3240" w:hanging="360"/>
+      </w:pPr>
+    </w:lvl>
+    <w:lvl w:ilvl="4" w:tplc="04090019" w:tentative="1">
+      <w:start w:val="1"/>
+      <w:numFmt w:val="lowerLetter"/>
+      <w:lvlText w:val="%5."/>
+      <w:lvlJc w:val="left"/>
+      <w:pPr>
+        <w:ind w:left="3960" w:hanging="360"/>
+      </w:pPr>
+    </w:lvl>
+    <w:lvl w:ilvl="5" w:tplc="0409001B" w:tentative="1">
+      <w:start w:val="1"/>
+      <w:numFmt w:val="lowerRoman"/>
+      <w:lvlText w:val="%6."/>
+      <w:lvlJc w:val="right"/>
+      <w:pPr>
+        <w:ind w:left="4680" w:hanging="180"/>
+      </w:pPr>
+    </w:lvl>
+    <w:lvl w:ilvl="6" w:tplc="0409000F" w:tentative="1">
+      <w:start w:val="1"/>
+      <w:numFmt w:val="decimal"/>
+      <w:lvlText w:val="%7."/>
+      <w:lvlJc w:val="left"/>
+      <w:pPr>
+        <w:ind w:left="5400" w:hanging="360"/>
+      </w:pPr>
+    </w:lvl>
+    <w:lvl w:ilvl="7" w:tplc="04090019" w:tentative="1">
+      <w:start w:val="1"/>
+      <w:numFmt w:val="lowerLetter"/>
+      <w:lvlText w:val="%8."/>
+      <w:lvlJc w:val="left"/>
+      <w:pPr>
+        <w:ind w:left="6120" w:hanging="360"/>
+      </w:pPr>
+    </w:lvl>
+    <w:lvl w:ilvl="8" w:tplc="0409001B" w:tentative="1">
+      <w:start w:val="1"/>
+      <w:numFmt w:val="lowerRoman"/>
+      <w:lvlText w:val="%9."/>
+      <w:lvlJc w:val="right"/>
+      <w:pPr>
+        <w:ind w:left="6840" w:hanging="180"/>
+      </w:pPr>
+    </w:lvl>
+  </w:abstractNum>
+  <w:abstractNum w:abstractNumId="6" w15:restartNumberingAfterBreak="0">
     <w:nsid w:val="75D070CE"/>
     <w:multiLevelType w:val="hybridMultilevel"/>
     <w:tmpl w:val="D6BC70AE"/>
@@ -1625,20 +2438,32 @@
       </w:pPr>
     </w:lvl>
   </w:abstractNum>
-  <w:num w:numId="1">
+  <w:num w:numId="1" w16cid:durableId="994604919">
     <w:abstractNumId w:val="1"/>
   </w:num>
-  <w:num w:numId="2">
+  <w:num w:numId="2" w16cid:durableId="1998417300">
     <w:abstractNumId w:val="0"/>
   </w:num>
-  <w:num w:numId="3">
+  <w:num w:numId="3" w16cid:durableId="2098673329">
+    <w:abstractNumId w:val="6"/>
+  </w:num>
+  <w:num w:numId="4" w16cid:durableId="1072190849">
+    <w:abstractNumId w:val="3"/>
+  </w:num>
+  <w:num w:numId="5" w16cid:durableId="1396780244">
     <w:abstractNumId w:val="2"/>
+  </w:num>
+  <w:num w:numId="6" w16cid:durableId="461457747">
+    <w:abstractNumId w:val="4"/>
+  </w:num>
+  <w:num w:numId="7" w16cid:durableId="515001961">
+    <w:abstractNumId w:val="5"/>
   </w:num>
 </w:numbering>
 </file>
 
 <file path=word/styles.xml><?xml version="1.0" encoding="utf-8"?>
-<w:styles xmlns:mc="http://schemas.openxmlformats.org/markup-compatibility/2006" xmlns:r="http://schemas.openxmlformats.org/officeDocument/2006/relationships" xmlns:w="http://schemas.openxmlformats.org/wordprocessingml/2006/main" xmlns:w14="http://schemas.microsoft.com/office/word/2010/wordml" xmlns:w15="http://schemas.microsoft.com/office/word/2012/wordml" mc:Ignorable="w14 w15">
+<w:styles xmlns:mc="http://schemas.openxmlformats.org/markup-compatibility/2006" xmlns:r="http://schemas.openxmlformats.org/officeDocument/2006/relationships" xmlns:w="http://schemas.openxmlformats.org/wordprocessingml/2006/main" xmlns:w14="http://schemas.microsoft.com/office/word/2010/wordml" xmlns:w15="http://schemas.microsoft.com/office/word/2012/wordml" xmlns:w16cex="http://schemas.microsoft.com/office/word/2018/wordml/cex" xmlns:w16cid="http://schemas.microsoft.com/office/word/2016/wordml/cid" xmlns:w16="http://schemas.microsoft.com/office/word/2018/wordml" xmlns:w16sdtdh="http://schemas.microsoft.com/office/word/2020/wordml/sdtdatahash" xmlns:w16se="http://schemas.microsoft.com/office/word/2015/wordml/symex" mc:Ignorable="w14 w15 w16se w16cid w16 w16cex w16sdtdh">
   <w:docDefaults>
     <w:rPrDefault>
       <w:rPr>
@@ -1654,7 +2479,7 @@
       </w:pPr>
     </w:pPrDefault>
   </w:docDefaults>
-  <w:latentStyles w:defLockedState="0" w:defUIPriority="99" w:defSemiHidden="0" w:defUnhideWhenUsed="0" w:defQFormat="0" w:count="371">
+  <w:latentStyles w:defLockedState="0" w:defUIPriority="99" w:defSemiHidden="0" w:defUnhideWhenUsed="0" w:defQFormat="0" w:count="376">
     <w:lsdException w:name="Normal" w:uiPriority="0" w:qFormat="1"/>
     <w:lsdException w:name="heading 1" w:uiPriority="9" w:qFormat="1"/>
     <w:lsdException w:name="heading 2" w:semiHidden="1" w:uiPriority="9" w:unhideWhenUsed="1" w:qFormat="1"/>
@@ -1760,7 +2585,6 @@
     <w:lsdException w:name="HTML Sample" w:semiHidden="1" w:unhideWhenUsed="1"/>
     <w:lsdException w:name="HTML Typewriter" w:semiHidden="1" w:unhideWhenUsed="1"/>
     <w:lsdException w:name="HTML Variable" w:semiHidden="1" w:unhideWhenUsed="1"/>
-    <w:lsdException w:name="Normal Table" w:semiHidden="1" w:unhideWhenUsed="1"/>
     <w:lsdException w:name="annotation subject" w:semiHidden="1" w:unhideWhenUsed="1"/>
     <w:lsdException w:name="No List" w:semiHidden="1" w:unhideWhenUsed="1"/>
     <w:lsdException w:name="Outline List 1" w:semiHidden="1" w:unhideWhenUsed="1"/>
@@ -1807,10 +2631,8 @@
     <w:lsdException w:name="Table Subtle 2" w:semiHidden="1" w:unhideWhenUsed="1"/>
     <w:lsdException w:name="Table Web 1" w:semiHidden="1" w:unhideWhenUsed="1"/>
     <w:lsdException w:name="Table Web 2" w:semiHidden="1" w:unhideWhenUsed="1"/>
-    <w:lsdException w:name="Table Web 3" w:semiHidden="1" w:unhideWhenUsed="1"/>
     <w:lsdException w:name="Balloon Text" w:semiHidden="1" w:unhideWhenUsed="1"/>
     <w:lsdException w:name="Table Grid" w:uiPriority="39"/>
-    <w:lsdException w:name="Table Theme" w:semiHidden="1" w:unhideWhenUsed="1"/>
     <w:lsdException w:name="Placeholder Text" w:semiHidden="1"/>
     <w:lsdException w:name="No Spacing" w:uiPriority="1" w:qFormat="1"/>
     <w:lsdException w:name="Light Shading" w:uiPriority="60"/>
@@ -2026,11 +2848,16 @@
     <w:lsdException w:name="List Table 5 Dark Accent 6" w:uiPriority="50"/>
     <w:lsdException w:name="List Table 6 Colorful Accent 6" w:uiPriority="51"/>
     <w:lsdException w:name="List Table 7 Colorful Accent 6" w:uiPriority="52"/>
+    <w:lsdException w:name="Mention" w:semiHidden="1" w:unhideWhenUsed="1"/>
+    <w:lsdException w:name="Smart Hyperlink" w:semiHidden="1" w:unhideWhenUsed="1"/>
+    <w:lsdException w:name="Hashtag" w:semiHidden="1" w:unhideWhenUsed="1"/>
+    <w:lsdException w:name="Unresolved Mention" w:semiHidden="1" w:unhideWhenUsed="1"/>
+    <w:lsdException w:name="Smart Link" w:semiHidden="1" w:unhideWhenUsed="1"/>
   </w:latentStyles>
   <w:style w:type="paragraph" w:default="1" w:styleId="Normal">
     <w:name w:val="Normal"/>
     <w:qFormat/>
-    <w:rsid w:val="00F64851"/>
+    <w:rsid w:val="000B3132"/>
     <w:pPr>
       <w:bidi/>
     </w:pPr>

</xml_diff>